<commit_message>
Updated Word documentation for submission
</commit_message>
<xml_diff>
--- a/ST10448839 – PROG6212 – POE Part 1 – Raihaan Rajah.docx
+++ b/ST10448839 – PROG6212 – POE Part 1 – Raihaan Rajah.docx
@@ -581,7 +581,19 @@
         </w:numPr>
       </w:pPr>
       <w:r>
-        <w:t>Status bar at bottom showing current user role and system date.</w:t>
+        <w:t xml:space="preserve">Status bar at </w:t>
+      </w:r>
+      <w:r>
+        <w:t>the top</w:t>
+      </w:r>
+      <w:r>
+        <w:t xml:space="preserve"> showing current user role and system date</w:t>
+      </w:r>
+      <w:r>
+        <w:t xml:space="preserve"> (set to draft for now because lack of functionality)</w:t>
+      </w:r>
+      <w:r>
+        <w:t>.</w:t>
       </w:r>
     </w:p>
     <w:p>
@@ -810,16 +822,9 @@
     </w:p>
     <w:p>
       <w:pPr>
-        <w:numPr>
-          <w:ilvl w:val="0"/>
-          <w:numId w:val="10"/>
-        </w:numPr>
-      </w:pPr>
-      <w:r>
-        <w:t>Tooltip hints: e.g., hovering over Submit shows “Functionality to be added later.”</w:t>
-      </w:r>
+        <w:ind w:left="720"/>
+      </w:pPr>
     </w:p>
-    <w:p/>
     <w:p>
       <w:pPr>
         <w:rPr>
@@ -4524,11 +4529,11 @@
         <w:tblLook w:val="04A0" w:firstRow="1" w:lastRow="0" w:firstColumn="1" w:lastColumn="0" w:noHBand="0" w:noVBand="1"/>
       </w:tblPr>
       <w:tblGrid>
-        <w:gridCol w:w="1803"/>
-        <w:gridCol w:w="1803"/>
-        <w:gridCol w:w="1803"/>
-        <w:gridCol w:w="1803"/>
-        <w:gridCol w:w="1804"/>
+        <w:gridCol w:w="1798"/>
+        <w:gridCol w:w="1777"/>
+        <w:gridCol w:w="1783"/>
+        <w:gridCol w:w="1870"/>
+        <w:gridCol w:w="1788"/>
       </w:tblGrid>
       <w:tr>
         <w:tc>
@@ -4536,7 +4541,19 @@
             <w:tcW w:w="1803" w:type="dxa"/>
           </w:tcPr>
           <w:p>
+            <w:pPr>
+              <w:rPr>
+                <w:b/>
+                <w:bCs/>
+                <w:u w:val="single"/>
+              </w:rPr>
+            </w:pPr>
             <w:r>
+              <w:rPr>
+                <w:b/>
+                <w:bCs/>
+                <w:u w:val="single"/>
+              </w:rPr>
               <w:t>Task:</w:t>
             </w:r>
           </w:p>
@@ -4546,7 +4563,19 @@
             <w:tcW w:w="1803" w:type="dxa"/>
           </w:tcPr>
           <w:p>
+            <w:pPr>
+              <w:rPr>
+                <w:b/>
+                <w:bCs/>
+                <w:u w:val="single"/>
+              </w:rPr>
+            </w:pPr>
             <w:r>
+              <w:rPr>
+                <w:b/>
+                <w:bCs/>
+                <w:u w:val="single"/>
+              </w:rPr>
               <w:t>Owner:</w:t>
             </w:r>
           </w:p>
@@ -4556,7 +4585,19 @@
             <w:tcW w:w="1803" w:type="dxa"/>
           </w:tcPr>
           <w:p>
+            <w:pPr>
+              <w:rPr>
+                <w:b/>
+                <w:bCs/>
+                <w:u w:val="single"/>
+              </w:rPr>
+            </w:pPr>
             <w:r>
+              <w:rPr>
+                <w:b/>
+                <w:bCs/>
+                <w:u w:val="single"/>
+              </w:rPr>
               <w:t>Duration:</w:t>
             </w:r>
           </w:p>
@@ -4566,7 +4607,19 @@
             <w:tcW w:w="1803" w:type="dxa"/>
           </w:tcPr>
           <w:p>
+            <w:pPr>
+              <w:rPr>
+                <w:b/>
+                <w:bCs/>
+                <w:u w:val="single"/>
+              </w:rPr>
+            </w:pPr>
             <w:r>
+              <w:rPr>
+                <w:b/>
+                <w:bCs/>
+                <w:u w:val="single"/>
+              </w:rPr>
               <w:t>Dependencies:</w:t>
             </w:r>
           </w:p>
@@ -4576,7 +4629,19 @@
             <w:tcW w:w="1804" w:type="dxa"/>
           </w:tcPr>
           <w:p>
+            <w:pPr>
+              <w:rPr>
+                <w:b/>
+                <w:bCs/>
+                <w:u w:val="single"/>
+              </w:rPr>
+            </w:pPr>
             <w:r>
+              <w:rPr>
+                <w:b/>
+                <w:bCs/>
+                <w:u w:val="single"/>
+              </w:rPr>
               <w:t>Planned Dates:</w:t>
             </w:r>
           </w:p>
@@ -4598,9 +4663,6 @@
             <w:tcW w:w="1803" w:type="dxa"/>
           </w:tcPr>
           <w:p>
-            <w:pPr>
-              <w:jc w:val="center"/>
-            </w:pPr>
             <w:r>
               <w:t>Raihaan</w:t>
             </w:r>
@@ -4612,7 +4674,7 @@
           </w:tcPr>
           <w:p>
             <w:r>
-              <w:t>2 Days</w:t>
+              <w:t>Week 1</w:t>
             </w:r>
           </w:p>
         </w:tc>
@@ -4630,7 +4692,20 @@
           <w:tcPr>
             <w:tcW w:w="1804" w:type="dxa"/>
           </w:tcPr>
-          <w:p/>
+          <w:p>
+            <w:r>
+              <w:t>1</w:t>
+            </w:r>
+            <w:r>
+              <w:t xml:space="preserve"> August 2025 – </w:t>
+            </w:r>
+            <w:r>
+              <w:t>8</w:t>
+            </w:r>
+            <w:r>
+              <w:t xml:space="preserve"> August 2025</w:t>
+            </w:r>
+          </w:p>
         </w:tc>
       </w:tr>
       <w:tr>
@@ -4660,7 +4735,7 @@
           </w:tcPr>
           <w:p>
             <w:r>
-              <w:t>1 Day</w:t>
+              <w:t>Week 2</w:t>
             </w:r>
           </w:p>
         </w:tc>
@@ -4678,7 +4753,20 @@
           <w:tcPr>
             <w:tcW w:w="1804" w:type="dxa"/>
           </w:tcPr>
-          <w:p/>
+          <w:p>
+            <w:r>
+              <w:t>9</w:t>
+            </w:r>
+            <w:r>
+              <w:t xml:space="preserve"> August 2025 – </w:t>
+            </w:r>
+            <w:r>
+              <w:t>16</w:t>
+            </w:r>
+            <w:r>
+              <w:t xml:space="preserve"> August 2025</w:t>
+            </w:r>
+          </w:p>
         </w:tc>
       </w:tr>
       <w:tr>
@@ -4708,7 +4796,7 @@
           </w:tcPr>
           <w:p>
             <w:r>
-              <w:t>1 Day</w:t>
+              <w:t>Week 3</w:t>
             </w:r>
           </w:p>
         </w:tc>
@@ -4726,7 +4814,20 @@
           <w:tcPr>
             <w:tcW w:w="1804" w:type="dxa"/>
           </w:tcPr>
-          <w:p/>
+          <w:p>
+            <w:r>
+              <w:t>17</w:t>
+            </w:r>
+            <w:r>
+              <w:t xml:space="preserve"> August 2025 – 2</w:t>
+            </w:r>
+            <w:r>
+              <w:t>4</w:t>
+            </w:r>
+            <w:r>
+              <w:t xml:space="preserve"> August 2025</w:t>
+            </w:r>
+          </w:p>
         </w:tc>
       </w:tr>
       <w:tr>
@@ -4756,7 +4857,7 @@
           </w:tcPr>
           <w:p>
             <w:r>
-              <w:t>3 Days</w:t>
+              <w:t>Week 4</w:t>
             </w:r>
           </w:p>
         </w:tc>
@@ -4774,7 +4875,23 @@
           <w:tcPr>
             <w:tcW w:w="1804" w:type="dxa"/>
           </w:tcPr>
-          <w:p/>
+          <w:p>
+            <w:r>
+              <w:t>2</w:t>
+            </w:r>
+            <w:r>
+              <w:t>5</w:t>
+            </w:r>
+            <w:r>
+              <w:t xml:space="preserve"> August 2025 – </w:t>
+            </w:r>
+            <w:r>
+              <w:t>31</w:t>
+            </w:r>
+            <w:r>
+              <w:t xml:space="preserve"> August 2025</w:t>
+            </w:r>
+          </w:p>
         </w:tc>
       </w:tr>
       <w:tr>
@@ -4812,7 +4929,7 @@
           </w:tcPr>
           <w:p>
             <w:r>
-              <w:t>2 Days</w:t>
+              <w:t>Week 5</w:t>
             </w:r>
           </w:p>
         </w:tc>
@@ -4830,7 +4947,14 @@
           <w:tcPr>
             <w:tcW w:w="1804" w:type="dxa"/>
           </w:tcPr>
-          <w:p/>
+          <w:p>
+            <w:r>
+              <w:t xml:space="preserve">1 September 2025 – 8 September </w:t>
+            </w:r>
+            <w:r>
+              <w:t>2025</w:t>
+            </w:r>
+          </w:p>
         </w:tc>
       </w:tr>
       <w:tr>
@@ -4840,11 +4964,8 @@
           </w:tcPr>
           <w:p>
             <w:r>
-              <w:t xml:space="preserve">Apply styling, layout adjustments, </w:t>
-            </w:r>
-            <w:r>
               <w:lastRenderedPageBreak/>
-              <w:t>and accessibility tweaks</w:t>
+              <w:t>Apply styling, layout adjustments, and accessibility tweaks</w:t>
             </w:r>
           </w:p>
         </w:tc>
@@ -4854,7 +4975,6 @@
           </w:tcPr>
           <w:p>
             <w:r>
-              <w:lastRenderedPageBreak/>
               <w:t>Raihaan</w:t>
             </w:r>
           </w:p>
@@ -4865,7 +4985,7 @@
           </w:tcPr>
           <w:p>
             <w:r>
-              <w:t>2 Days</w:t>
+              <w:t>Week 5</w:t>
             </w:r>
           </w:p>
         </w:tc>
@@ -4885,7 +5005,11 @@
           <w:tcPr>
             <w:tcW w:w="1804" w:type="dxa"/>
           </w:tcPr>
-          <w:p/>
+          <w:p>
+            <w:r>
+              <w:t>1 September 2025 – 8 September 2025</w:t>
+            </w:r>
+          </w:p>
         </w:tc>
       </w:tr>
       <w:tr>
@@ -4918,7 +5042,7 @@
           </w:tcPr>
           <w:p>
             <w:r>
-              <w:t>1 Day</w:t>
+              <w:t>Week 5</w:t>
             </w:r>
           </w:p>
         </w:tc>
@@ -4936,19 +5060,16 @@
           <w:tcPr>
             <w:tcW w:w="1804" w:type="dxa"/>
           </w:tcPr>
-          <w:p/>
+          <w:p>
+            <w:r>
+              <w:t>1 September 2025 – 8 September 2025</w:t>
+            </w:r>
+          </w:p>
         </w:tc>
       </w:tr>
     </w:tbl>
     <w:p/>
     <w:p/>
-    <w:p/>
-    <w:p/>
-    <w:p/>
-    <w:p/>
-    <w:p/>
-    <w:p/>
-    <w:p/>
     <w:p>
       <w:pPr>
         <w:rPr>
@@ -4980,7 +5101,6 @@
         <w:rPr>
           <w:noProof/>
         </w:rPr>
-        <w:lastRenderedPageBreak/>
         <w:drawing>
           <wp:inline distT="0" distB="0" distL="0" distR="0" wp14:anchorId="6FB56625" wp14:editId="1BA30C70">
             <wp:extent cx="5731510" cy="3837305"/>
@@ -5029,14 +5149,44 @@
         <w:ind w:left="360"/>
       </w:pPr>
     </w:p>
-    <w:p/>
-    <w:p/>
     <w:p>
       <w:pPr>
         <w:rPr>
-          <w:lang w:val="en-US"/>
-        </w:rPr>
-      </w:pPr>
+          <w:b/>
+          <w:bCs/>
+          <w:sz w:val="28"/>
+          <w:szCs w:val="28"/>
+          <w:u w:val="single"/>
+        </w:rPr>
+      </w:pPr>
+      <w:r>
+        <w:rPr>
+          <w:b/>
+          <w:bCs/>
+          <w:sz w:val="28"/>
+          <w:szCs w:val="28"/>
+          <w:u w:val="single"/>
+        </w:rPr>
+        <w:t>GitHub Repository Link:</w:t>
+      </w:r>
+    </w:p>
+    <w:p>
+      <w:r>
+        <w:t>Below is the link to the GitHub Repository:</w:t>
+      </w:r>
+    </w:p>
+    <w:p>
+      <w:hyperlink r:id="rId6" w:history="1">
+        <w:r>
+          <w:rPr>
+            <w:rStyle w:val="Hyperlink"/>
+          </w:rPr>
+          <w:t>https://github.com/ST10448839/Contract_Monthly_Claim_System</w:t>
+        </w:r>
+      </w:hyperlink>
+      <w:r>
+        <w:t xml:space="preserve"> </w:t>
+      </w:r>
     </w:p>
     <w:sectPr>
       <w:pgSz w:w="11906" w:h="16838"/>
@@ -7890,6 +8040,29 @@
       </w:tblBorders>
     </w:tblPr>
   </w:style>
+  <w:style w:type="character" w:styleId="Hyperlink">
+    <w:name w:val="Hyperlink"/>
+    <w:basedOn w:val="DefaultParagraphFont"/>
+    <w:uiPriority w:val="99"/>
+    <w:unhideWhenUsed/>
+    <w:rsid w:val="00C337BB"/>
+    <w:rPr>
+      <w:color w:val="467886" w:themeColor="hyperlink"/>
+      <w:u w:val="single"/>
+    </w:rPr>
+  </w:style>
+  <w:style w:type="character" w:styleId="UnresolvedMention">
+    <w:name w:val="Unresolved Mention"/>
+    <w:basedOn w:val="DefaultParagraphFont"/>
+    <w:uiPriority w:val="99"/>
+    <w:semiHidden/>
+    <w:unhideWhenUsed/>
+    <w:rsid w:val="00C337BB"/>
+    <w:rPr>
+      <w:color w:val="605E5C"/>
+      <w:shd w:val="clear" w:color="auto" w:fill="E1DFDD"/>
+    </w:rPr>
+  </w:style>
 </w:styles>
 </file>
 

</xml_diff>

<commit_message>
THE MOST UP TO DATE Word documentation for submission
</commit_message>
<xml_diff>
--- a/ST10448839 – PROG6212 – POE Part 1 – Raihaan Rajah.docx
+++ b/ST10448839 – PROG6212 – POE Part 1 – Raihaan Rajah.docx
@@ -4994,11 +4994,9 @@
             <w:tcW w:w="1803" w:type="dxa"/>
           </w:tcPr>
           <w:p>
-            <w:proofErr w:type="spellStart"/>
             <w:r>
-              <w:t>Placeholoders</w:t>
+              <w:t>Placeholders</w:t>
             </w:r>
-            <w:proofErr w:type="spellEnd"/>
           </w:p>
         </w:tc>
         <w:tc>
@@ -5186,6 +5184,90 @@
       </w:hyperlink>
       <w:r>
         <w:t xml:space="preserve"> </w:t>
+      </w:r>
+    </w:p>
+    <w:p>
+      <w:pPr>
+        <w:rPr>
+          <w:b/>
+          <w:bCs/>
+          <w:sz w:val="28"/>
+          <w:szCs w:val="28"/>
+          <w:u w:val="single"/>
+        </w:rPr>
+      </w:pPr>
+      <w:r>
+        <w:rPr>
+          <w:b/>
+          <w:bCs/>
+          <w:sz w:val="28"/>
+          <w:szCs w:val="28"/>
+          <w:u w:val="single"/>
+        </w:rPr>
+        <w:lastRenderedPageBreak/>
+        <w:t>Below is how the GitHub Repository looks like:</w:t>
+      </w:r>
+    </w:p>
+    <w:p>
+      <w:pPr>
+        <w:rPr>
+          <w:b/>
+          <w:bCs/>
+          <w:sz w:val="28"/>
+          <w:szCs w:val="28"/>
+          <w:u w:val="single"/>
+        </w:rPr>
+      </w:pPr>
+      <w:r>
+        <w:rPr>
+          <w:b/>
+          <w:bCs/>
+          <w:noProof/>
+          <w:sz w:val="28"/>
+          <w:szCs w:val="28"/>
+          <w:u w:val="single"/>
+        </w:rPr>
+        <w:drawing>
+          <wp:inline distT="0" distB="0" distL="0" distR="0" wp14:anchorId="67A78D7F" wp14:editId="233AE9A8">
+            <wp:extent cx="5731510" cy="2883535"/>
+            <wp:effectExtent l="0" t="0" r="2540" b="0"/>
+            <wp:docPr id="1730719516" name="Picture 20" descr="A screenshot of a computer&#10;&#10;AI-generated content may be incorrect."/>
+            <wp:cNvGraphicFramePr>
+              <a:graphicFrameLocks xmlns:a="http://schemas.openxmlformats.org/drawingml/2006/main" noChangeAspect="1"/>
+            </wp:cNvGraphicFramePr>
+            <a:graphic xmlns:a="http://schemas.openxmlformats.org/drawingml/2006/main">
+              <a:graphicData uri="http://schemas.openxmlformats.org/drawingml/2006/picture">
+                <pic:pic xmlns:pic="http://schemas.openxmlformats.org/drawingml/2006/picture">
+                  <pic:nvPicPr>
+                    <pic:cNvPr id="1730719516" name="Picture 20" descr="A screenshot of a computer&#10;&#10;AI-generated content may be incorrect."/>
+                    <pic:cNvPicPr/>
+                  </pic:nvPicPr>
+                  <pic:blipFill>
+                    <a:blip r:embed="rId7" cstate="print">
+                      <a:extLst>
+                        <a:ext uri="{28A0092B-C50C-407E-A947-70E740481C1C}">
+                          <a14:useLocalDpi xmlns:a14="http://schemas.microsoft.com/office/drawing/2010/main" val="0"/>
+                        </a:ext>
+                      </a:extLst>
+                    </a:blip>
+                    <a:stretch>
+                      <a:fillRect/>
+                    </a:stretch>
+                  </pic:blipFill>
+                  <pic:spPr>
+                    <a:xfrm>
+                      <a:off x="0" y="0"/>
+                      <a:ext cx="5731510" cy="2883535"/>
+                    </a:xfrm>
+                    <a:prstGeom prst="rect">
+                      <a:avLst/>
+                    </a:prstGeom>
+                  </pic:spPr>
+                </pic:pic>
+              </a:graphicData>
+            </a:graphic>
+          </wp:inline>
+        </w:drawing>
       </w:r>
     </w:p>
     <w:sectPr>

</xml_diff>